<commit_message>
Bug fixes for edge cases on tiebreak
</commit_message>
<xml_diff>
--- a/Java-Week6_Final-Project.docx
+++ b/Java-Week6_Final-Project.docx
@@ -1218,9 +1218,9 @@
         </w:rPr>
         <w:lastRenderedPageBreak/>
         <w:drawing>
-          <wp:inline distT="0" distB="0" distL="0" distR="0" wp14:anchorId="7DFB5279" wp14:editId="6562846C">
-            <wp:extent cx="5943600" cy="5423535"/>
-            <wp:effectExtent l="0" t="0" r="0" b="5715"/>
+          <wp:inline distT="0" distB="0" distL="0" distR="0" wp14:anchorId="1A71E551" wp14:editId="2CD07108">
+            <wp:extent cx="5943600" cy="5326380"/>
+            <wp:effectExtent l="0" t="0" r="0" b="7620"/>
             <wp:docPr id="1" name="Picture 1" descr="Text&#10;&#10;Description automatically generated"/>
             <wp:cNvGraphicFramePr>
               <a:graphicFrameLocks xmlns:a="http://schemas.openxmlformats.org/drawingml/2006/main" noChangeAspect="1"/>
@@ -1241,7 +1241,7 @@
                   <pic:spPr>
                     <a:xfrm>
                       <a:off x="0" y="0"/>
-                      <a:ext cx="5943600" cy="5423535"/>
+                      <a:ext cx="5943600" cy="5326380"/>
                     </a:xfrm>
                     <a:prstGeom prst="rect">
                       <a:avLst/>
@@ -1268,10 +1268,10 @@
         </w:rPr>
         <w:lastRenderedPageBreak/>
         <w:drawing>
-          <wp:inline distT="0" distB="0" distL="0" distR="0" wp14:anchorId="54937B0B" wp14:editId="3B4C4C0C">
-            <wp:extent cx="5943600" cy="5456555"/>
+          <wp:inline distT="0" distB="0" distL="0" distR="0" wp14:anchorId="10ADFCA8" wp14:editId="448E0A11">
+            <wp:extent cx="5943600" cy="5246370"/>
             <wp:effectExtent l="0" t="0" r="0" b="0"/>
-            <wp:docPr id="2" name="Picture 2" descr="Text&#10;&#10;Description automatically generated"/>
+            <wp:docPr id="4" name="Picture 4" descr="Text&#10;&#10;Description automatically generated"/>
             <wp:cNvGraphicFramePr>
               <a:graphicFrameLocks xmlns:a="http://schemas.openxmlformats.org/drawingml/2006/main" noChangeAspect="1"/>
             </wp:cNvGraphicFramePr>
@@ -1279,7 +1279,7 @@
               <a:graphicData uri="http://schemas.openxmlformats.org/drawingml/2006/picture">
                 <pic:pic xmlns:pic="http://schemas.openxmlformats.org/drawingml/2006/picture">
                   <pic:nvPicPr>
-                    <pic:cNvPr id="2" name="Picture 2" descr="Text&#10;&#10;Description automatically generated"/>
+                    <pic:cNvPr id="4" name="Picture 4" descr="Text&#10;&#10;Description automatically generated"/>
                     <pic:cNvPicPr/>
                   </pic:nvPicPr>
                   <pic:blipFill>
@@ -1291,7 +1291,7 @@
                   <pic:spPr>
                     <a:xfrm>
                       <a:off x="0" y="0"/>
-                      <a:ext cx="5943600" cy="5456555"/>
+                      <a:ext cx="5943600" cy="5246370"/>
                     </a:xfrm>
                     <a:prstGeom prst="rect">
                       <a:avLst/>
@@ -1318,10 +1318,10 @@
         </w:rPr>
         <w:lastRenderedPageBreak/>
         <w:drawing>
-          <wp:inline distT="0" distB="0" distL="0" distR="0" wp14:anchorId="133C0996" wp14:editId="60D58ECA">
-            <wp:extent cx="5943600" cy="5420995"/>
-            <wp:effectExtent l="0" t="0" r="0" b="8255"/>
-            <wp:docPr id="3" name="Picture 3" descr="Text&#10;&#10;Description automatically generated"/>
+          <wp:inline distT="0" distB="0" distL="0" distR="0" wp14:anchorId="678256CC" wp14:editId="4ECBCB81">
+            <wp:extent cx="5943600" cy="5270500"/>
+            <wp:effectExtent l="0" t="0" r="0" b="6350"/>
+            <wp:docPr id="12" name="Picture 12" descr="Text&#10;&#10;Description automatically generated"/>
             <wp:cNvGraphicFramePr>
               <a:graphicFrameLocks xmlns:a="http://schemas.openxmlformats.org/drawingml/2006/main" noChangeAspect="1"/>
             </wp:cNvGraphicFramePr>
@@ -1329,7 +1329,7 @@
               <a:graphicData uri="http://schemas.openxmlformats.org/drawingml/2006/picture">
                 <pic:pic xmlns:pic="http://schemas.openxmlformats.org/drawingml/2006/picture">
                   <pic:nvPicPr>
-                    <pic:cNvPr id="3" name="Picture 3" descr="Text&#10;&#10;Description automatically generated"/>
+                    <pic:cNvPr id="12" name="Picture 12" descr="Text&#10;&#10;Description automatically generated"/>
                     <pic:cNvPicPr/>
                   </pic:nvPicPr>
                   <pic:blipFill>
@@ -1341,7 +1341,7 @@
                   <pic:spPr>
                     <a:xfrm>
                       <a:off x="0" y="0"/>
-                      <a:ext cx="5943600" cy="5420995"/>
+                      <a:ext cx="5943600" cy="5270500"/>
                     </a:xfrm>
                     <a:prstGeom prst="rect">
                       <a:avLst/>
@@ -1368,10 +1368,10 @@
         </w:rPr>
         <w:lastRenderedPageBreak/>
         <w:drawing>
-          <wp:inline distT="0" distB="0" distL="0" distR="0" wp14:anchorId="2DE836C0" wp14:editId="6B5B54D6">
-            <wp:extent cx="5943600" cy="5406390"/>
-            <wp:effectExtent l="0" t="0" r="0" b="3810"/>
-            <wp:docPr id="5" name="Picture 5" descr="Text&#10;&#10;Description automatically generated"/>
+          <wp:inline distT="0" distB="0" distL="0" distR="0" wp14:anchorId="37F87339" wp14:editId="47CD898E">
+            <wp:extent cx="5943600" cy="5330825"/>
+            <wp:effectExtent l="0" t="0" r="0" b="3175"/>
+            <wp:docPr id="13" name="Picture 13" descr="Text&#10;&#10;Description automatically generated"/>
             <wp:cNvGraphicFramePr>
               <a:graphicFrameLocks xmlns:a="http://schemas.openxmlformats.org/drawingml/2006/main" noChangeAspect="1"/>
             </wp:cNvGraphicFramePr>
@@ -1379,7 +1379,7 @@
               <a:graphicData uri="http://schemas.openxmlformats.org/drawingml/2006/picture">
                 <pic:pic xmlns:pic="http://schemas.openxmlformats.org/drawingml/2006/picture">
                   <pic:nvPicPr>
-                    <pic:cNvPr id="5" name="Picture 5" descr="Text&#10;&#10;Description automatically generated"/>
+                    <pic:cNvPr id="13" name="Picture 13" descr="Text&#10;&#10;Description automatically generated"/>
                     <pic:cNvPicPr/>
                   </pic:nvPicPr>
                   <pic:blipFill>
@@ -1391,7 +1391,7 @@
                   <pic:spPr>
                     <a:xfrm>
                       <a:off x="0" y="0"/>
-                      <a:ext cx="5943600" cy="5406390"/>
+                      <a:ext cx="5943600" cy="5330825"/>
                     </a:xfrm>
                     <a:prstGeom prst="rect">
                       <a:avLst/>
@@ -1418,10 +1418,10 @@
         </w:rPr>
         <w:lastRenderedPageBreak/>
         <w:drawing>
-          <wp:inline distT="0" distB="0" distL="0" distR="0" wp14:anchorId="1643A20E" wp14:editId="3BACA8BC">
-            <wp:extent cx="5106113" cy="3000794"/>
-            <wp:effectExtent l="0" t="0" r="0" b="9525"/>
-            <wp:docPr id="6" name="Picture 6" descr="Text&#10;&#10;Description automatically generated"/>
+          <wp:inline distT="0" distB="0" distL="0" distR="0" wp14:anchorId="0211171E" wp14:editId="1457FC66">
+            <wp:extent cx="5943600" cy="5441315"/>
+            <wp:effectExtent l="0" t="0" r="0" b="6985"/>
+            <wp:docPr id="14" name="Picture 14" descr="Text&#10;&#10;Description automatically generated"/>
             <wp:cNvGraphicFramePr>
               <a:graphicFrameLocks xmlns:a="http://schemas.openxmlformats.org/drawingml/2006/main" noChangeAspect="1"/>
             </wp:cNvGraphicFramePr>
@@ -1429,7 +1429,7 @@
               <a:graphicData uri="http://schemas.openxmlformats.org/drawingml/2006/picture">
                 <pic:pic xmlns:pic="http://schemas.openxmlformats.org/drawingml/2006/picture">
                   <pic:nvPicPr>
-                    <pic:cNvPr id="6" name="Picture 6" descr="Text&#10;&#10;Description automatically generated"/>
+                    <pic:cNvPr id="14" name="Picture 14" descr="Text&#10;&#10;Description automatically generated"/>
                     <pic:cNvPicPr/>
                   </pic:nvPicPr>
                   <pic:blipFill>
@@ -1441,7 +1441,7 @@
                   <pic:spPr>
                     <a:xfrm>
                       <a:off x="0" y="0"/>
-                      <a:ext cx="5106113" cy="3000794"/>
+                      <a:ext cx="5943600" cy="5441315"/>
                     </a:xfrm>
                     <a:prstGeom prst="rect">
                       <a:avLst/>
@@ -1468,10 +1468,10 @@
         </w:rPr>
         <w:lastRenderedPageBreak/>
         <w:drawing>
-          <wp:inline distT="0" distB="0" distL="0" distR="0" wp14:anchorId="22D4D0AB" wp14:editId="6995B40A">
-            <wp:extent cx="5943600" cy="5623560"/>
+          <wp:inline distT="0" distB="0" distL="0" distR="0" wp14:anchorId="60C2EBAC" wp14:editId="487AA575">
+            <wp:extent cx="5943600" cy="5514340"/>
             <wp:effectExtent l="0" t="0" r="0" b="0"/>
-            <wp:docPr id="7" name="Picture 7" descr="Text&#10;&#10;Description automatically generated"/>
+            <wp:docPr id="15" name="Picture 15" descr="Text&#10;&#10;Description automatically generated"/>
             <wp:cNvGraphicFramePr>
               <a:graphicFrameLocks xmlns:a="http://schemas.openxmlformats.org/drawingml/2006/main" noChangeAspect="1"/>
             </wp:cNvGraphicFramePr>
@@ -1479,7 +1479,7 @@
               <a:graphicData uri="http://schemas.openxmlformats.org/drawingml/2006/picture">
                 <pic:pic xmlns:pic="http://schemas.openxmlformats.org/drawingml/2006/picture">
                   <pic:nvPicPr>
-                    <pic:cNvPr id="7" name="Picture 7" descr="Text&#10;&#10;Description automatically generated"/>
+                    <pic:cNvPr id="15" name="Picture 15" descr="Text&#10;&#10;Description automatically generated"/>
                     <pic:cNvPicPr/>
                   </pic:nvPicPr>
                   <pic:blipFill>
@@ -1491,7 +1491,7 @@
                   <pic:spPr>
                     <a:xfrm>
                       <a:off x="0" y="0"/>
-                      <a:ext cx="5943600" cy="5623560"/>
+                      <a:ext cx="5943600" cy="5514340"/>
                     </a:xfrm>
                     <a:prstGeom prst="rect">
                       <a:avLst/>
@@ -1518,10 +1518,10 @@
         </w:rPr>
         <w:lastRenderedPageBreak/>
         <w:drawing>
-          <wp:inline distT="0" distB="0" distL="0" distR="0" wp14:anchorId="0C6B06F9" wp14:editId="5C6E6083">
-            <wp:extent cx="5943600" cy="5281295"/>
+          <wp:inline distT="0" distB="0" distL="0" distR="0" wp14:anchorId="3C486880" wp14:editId="60BE8947">
+            <wp:extent cx="5943600" cy="5569585"/>
             <wp:effectExtent l="0" t="0" r="0" b="0"/>
-            <wp:docPr id="8" name="Picture 8" descr="A computer screen capture&#10;&#10;Description automatically generated with medium confidence"/>
+            <wp:docPr id="16" name="Picture 16" descr="Text&#10;&#10;Description automatically generated"/>
             <wp:cNvGraphicFramePr>
               <a:graphicFrameLocks xmlns:a="http://schemas.openxmlformats.org/drawingml/2006/main" noChangeAspect="1"/>
             </wp:cNvGraphicFramePr>
@@ -1529,7 +1529,7 @@
               <a:graphicData uri="http://schemas.openxmlformats.org/drawingml/2006/picture">
                 <pic:pic xmlns:pic="http://schemas.openxmlformats.org/drawingml/2006/picture">
                   <pic:nvPicPr>
-                    <pic:cNvPr id="8" name="Picture 8" descr="A computer screen capture&#10;&#10;Description automatically generated with medium confidence"/>
+                    <pic:cNvPr id="16" name="Picture 16" descr="Text&#10;&#10;Description automatically generated"/>
                     <pic:cNvPicPr/>
                   </pic:nvPicPr>
                   <pic:blipFill>
@@ -1541,7 +1541,7 @@
                   <pic:spPr>
                     <a:xfrm>
                       <a:off x="0" y="0"/>
-                      <a:ext cx="5943600" cy="5281295"/>
+                      <a:ext cx="5943600" cy="5569585"/>
                     </a:xfrm>
                     <a:prstGeom prst="rect">
                       <a:avLst/>
@@ -1568,10 +1568,10 @@
         </w:rPr>
         <w:lastRenderedPageBreak/>
         <w:drawing>
-          <wp:inline distT="0" distB="0" distL="0" distR="0" wp14:anchorId="6EC595F7" wp14:editId="0110A984">
-            <wp:extent cx="5943600" cy="5231130"/>
+          <wp:inline distT="0" distB="0" distL="0" distR="0" wp14:anchorId="135A762F" wp14:editId="630CEA3E">
+            <wp:extent cx="5943600" cy="5421630"/>
             <wp:effectExtent l="0" t="0" r="0" b="7620"/>
-            <wp:docPr id="9" name="Picture 9" descr="Text&#10;&#10;Description automatically generated"/>
+            <wp:docPr id="17" name="Picture 17" descr="A computer screen capture&#10;&#10;Description automatically generated with medium confidence"/>
             <wp:cNvGraphicFramePr>
               <a:graphicFrameLocks xmlns:a="http://schemas.openxmlformats.org/drawingml/2006/main" noChangeAspect="1"/>
             </wp:cNvGraphicFramePr>
@@ -1579,7 +1579,7 @@
               <a:graphicData uri="http://schemas.openxmlformats.org/drawingml/2006/picture">
                 <pic:pic xmlns:pic="http://schemas.openxmlformats.org/drawingml/2006/picture">
                   <pic:nvPicPr>
-                    <pic:cNvPr id="9" name="Picture 9" descr="Text&#10;&#10;Description automatically generated"/>
+                    <pic:cNvPr id="17" name="Picture 17" descr="A computer screen capture&#10;&#10;Description automatically generated with medium confidence"/>
                     <pic:cNvPicPr/>
                   </pic:nvPicPr>
                   <pic:blipFill>
@@ -1591,7 +1591,7 @@
                   <pic:spPr>
                     <a:xfrm>
                       <a:off x="0" y="0"/>
-                      <a:ext cx="5943600" cy="5231130"/>
+                      <a:ext cx="5943600" cy="5421630"/>
                     </a:xfrm>
                     <a:prstGeom prst="rect">
                       <a:avLst/>
@@ -1618,10 +1618,10 @@
         </w:rPr>
         <w:lastRenderedPageBreak/>
         <w:drawing>
-          <wp:inline distT="0" distB="0" distL="0" distR="0" wp14:anchorId="16D7A761" wp14:editId="21D862BB">
-            <wp:extent cx="5943600" cy="3512820"/>
-            <wp:effectExtent l="0" t="0" r="0" b="0"/>
-            <wp:docPr id="10" name="Picture 10" descr="Text&#10;&#10;Description automatically generated"/>
+          <wp:inline distT="0" distB="0" distL="0" distR="0" wp14:anchorId="0C77B2AD" wp14:editId="1A112E1E">
+            <wp:extent cx="5943600" cy="5458460"/>
+            <wp:effectExtent l="0" t="0" r="0" b="8890"/>
+            <wp:docPr id="18" name="Picture 18" descr="Text&#10;&#10;Description automatically generated"/>
             <wp:cNvGraphicFramePr>
               <a:graphicFrameLocks xmlns:a="http://schemas.openxmlformats.org/drawingml/2006/main" noChangeAspect="1"/>
             </wp:cNvGraphicFramePr>
@@ -1629,7 +1629,7 @@
               <a:graphicData uri="http://schemas.openxmlformats.org/drawingml/2006/picture">
                 <pic:pic xmlns:pic="http://schemas.openxmlformats.org/drawingml/2006/picture">
                   <pic:nvPicPr>
-                    <pic:cNvPr id="10" name="Picture 10" descr="Text&#10;&#10;Description automatically generated"/>
+                    <pic:cNvPr id="18" name="Picture 18" descr="Text&#10;&#10;Description automatically generated"/>
                     <pic:cNvPicPr/>
                   </pic:nvPicPr>
                   <pic:blipFill>
@@ -1641,7 +1641,7 @@
                   <pic:spPr>
                     <a:xfrm>
                       <a:off x="0" y="0"/>
-                      <a:ext cx="5943600" cy="3512820"/>
+                      <a:ext cx="5943600" cy="5458460"/>
                     </a:xfrm>
                     <a:prstGeom prst="rect">
                       <a:avLst/>
@@ -1668,10 +1668,10 @@
         </w:rPr>
         <w:lastRenderedPageBreak/>
         <w:drawing>
-          <wp:inline distT="0" distB="0" distL="0" distR="0" wp14:anchorId="6705E984" wp14:editId="58CFA4A0">
-            <wp:extent cx="5943600" cy="5513070"/>
-            <wp:effectExtent l="0" t="0" r="0" b="0"/>
-            <wp:docPr id="11" name="Picture 11" descr="Text&#10;&#10;Description automatically generated"/>
+          <wp:inline distT="0" distB="0" distL="0" distR="0" wp14:anchorId="04196DE3" wp14:editId="40F9C4DC">
+            <wp:extent cx="5943600" cy="5497195"/>
+            <wp:effectExtent l="0" t="0" r="0" b="8255"/>
+            <wp:docPr id="27" name="Picture 27" descr="Text&#10;&#10;Description automatically generated"/>
             <wp:cNvGraphicFramePr>
               <a:graphicFrameLocks xmlns:a="http://schemas.openxmlformats.org/drawingml/2006/main" noChangeAspect="1"/>
             </wp:cNvGraphicFramePr>
@@ -1679,7 +1679,7 @@
               <a:graphicData uri="http://schemas.openxmlformats.org/drawingml/2006/picture">
                 <pic:pic xmlns:pic="http://schemas.openxmlformats.org/drawingml/2006/picture">
                   <pic:nvPicPr>
-                    <pic:cNvPr id="11" name="Picture 11" descr="Text&#10;&#10;Description automatically generated"/>
+                    <pic:cNvPr id="27" name="Picture 27" descr="Text&#10;&#10;Description automatically generated"/>
                     <pic:cNvPicPr/>
                   </pic:nvPicPr>
                   <pic:blipFill>
@@ -1691,7 +1691,7 @@
                   <pic:spPr>
                     <a:xfrm>
                       <a:off x="0" y="0"/>
-                      <a:ext cx="5943600" cy="5513070"/>
+                      <a:ext cx="5943600" cy="5497195"/>
                     </a:xfrm>
                     <a:prstGeom prst="rect">
                       <a:avLst/>
@@ -1718,10 +1718,10 @@
         </w:rPr>
         <w:lastRenderedPageBreak/>
         <w:drawing>
-          <wp:inline distT="0" distB="0" distL="0" distR="0" wp14:anchorId="4F81DE21" wp14:editId="0C8F1329">
-            <wp:extent cx="5943600" cy="4889500"/>
-            <wp:effectExtent l="0" t="0" r="0" b="6350"/>
-            <wp:docPr id="19" name="Picture 19" descr="Text&#10;&#10;Description automatically generated"/>
+          <wp:inline distT="0" distB="0" distL="0" distR="0" wp14:anchorId="3D2D710A" wp14:editId="5A79ACEE">
+            <wp:extent cx="5943600" cy="5484495"/>
+            <wp:effectExtent l="0" t="0" r="0" b="1905"/>
+            <wp:docPr id="28" name="Picture 28" descr="Text&#10;&#10;Description automatically generated"/>
             <wp:cNvGraphicFramePr>
               <a:graphicFrameLocks xmlns:a="http://schemas.openxmlformats.org/drawingml/2006/main" noChangeAspect="1"/>
             </wp:cNvGraphicFramePr>
@@ -1729,7 +1729,7 @@
               <a:graphicData uri="http://schemas.openxmlformats.org/drawingml/2006/picture">
                 <pic:pic xmlns:pic="http://schemas.openxmlformats.org/drawingml/2006/picture">
                   <pic:nvPicPr>
-                    <pic:cNvPr id="19" name="Picture 19" descr="Text&#10;&#10;Description automatically generated"/>
+                    <pic:cNvPr id="28" name="Picture 28" descr="Text&#10;&#10;Description automatically generated"/>
                     <pic:cNvPicPr/>
                   </pic:nvPicPr>
                   <pic:blipFill>
@@ -1741,7 +1741,7 @@
                   <pic:spPr>
                     <a:xfrm>
                       <a:off x="0" y="0"/>
-                      <a:ext cx="5943600" cy="4889500"/>
+                      <a:ext cx="5943600" cy="5484495"/>
                     </a:xfrm>
                     <a:prstGeom prst="rect">
                       <a:avLst/>
@@ -1761,39 +1761,17 @@
           <w:szCs w:val="24"/>
         </w:rPr>
       </w:pPr>
-    </w:p>
-    <w:p>
-      <w:pPr>
-        <w:rPr>
-          <w:b/>
-          <w:szCs w:val="24"/>
-        </w:rPr>
-      </w:pPr>
-      <w:r>
-        <w:rPr>
-          <w:b/>
-          <w:szCs w:val="24"/>
-        </w:rPr>
-        <w:t>Screenshots of Running Application:</w:t>
-      </w:r>
-    </w:p>
-    <w:p>
-      <w:pPr>
-        <w:rPr>
-          <w:b/>
-          <w:szCs w:val="24"/>
-        </w:rPr>
-      </w:pPr>
-      <w:r>
-        <w:rPr>
-          <w:b/>
-          <w:szCs w:val="24"/>
-        </w:rPr>
+      <w:r>
+        <w:rPr>
+          <w:b/>
+          <w:szCs w:val="24"/>
+        </w:rPr>
+        <w:lastRenderedPageBreak/>
         <w:drawing>
-          <wp:inline distT="0" distB="0" distL="0" distR="0" wp14:anchorId="5F5BC2D2" wp14:editId="5E4DE168">
-            <wp:extent cx="4382112" cy="1428949"/>
-            <wp:effectExtent l="0" t="0" r="0" b="0"/>
-            <wp:docPr id="20" name="Picture 20" descr="Text&#10;&#10;Description automatically generated"/>
+          <wp:inline distT="0" distB="0" distL="0" distR="0" wp14:anchorId="3AECFE3E" wp14:editId="79C6C456">
+            <wp:extent cx="5943600" cy="5465445"/>
+            <wp:effectExtent l="0" t="0" r="0" b="1905"/>
+            <wp:docPr id="29" name="Picture 29" descr="Text&#10;&#10;Description automatically generated"/>
             <wp:cNvGraphicFramePr>
               <a:graphicFrameLocks xmlns:a="http://schemas.openxmlformats.org/drawingml/2006/main" noChangeAspect="1"/>
             </wp:cNvGraphicFramePr>
@@ -1801,7 +1779,7 @@
               <a:graphicData uri="http://schemas.openxmlformats.org/drawingml/2006/picture">
                 <pic:pic xmlns:pic="http://schemas.openxmlformats.org/drawingml/2006/picture">
                   <pic:nvPicPr>
-                    <pic:cNvPr id="20" name="Picture 20" descr="Text&#10;&#10;Description automatically generated"/>
+                    <pic:cNvPr id="29" name="Picture 29" descr="Text&#10;&#10;Description automatically generated"/>
                     <pic:cNvPicPr/>
                   </pic:nvPicPr>
                   <pic:blipFill>
@@ -1813,7 +1791,7 @@
                   <pic:spPr>
                     <a:xfrm>
                       <a:off x="0" y="0"/>
-                      <a:ext cx="4382112" cy="1428949"/>
+                      <a:ext cx="5943600" cy="5465445"/>
                     </a:xfrm>
                     <a:prstGeom prst="rect">
                       <a:avLst/>
@@ -1838,12 +1816,26 @@
           <w:b/>
           <w:szCs w:val="24"/>
         </w:rPr>
-        <w:lastRenderedPageBreak/>
+        <w:t>Screenshots of Running Application:</w:t>
+      </w:r>
+    </w:p>
+    <w:p>
+      <w:pPr>
+        <w:rPr>
+          <w:b/>
+          <w:szCs w:val="24"/>
+        </w:rPr>
+      </w:pPr>
+      <w:r>
+        <w:rPr>
+          <w:b/>
+          <w:szCs w:val="24"/>
+        </w:rPr>
         <w:drawing>
-          <wp:inline distT="0" distB="0" distL="0" distR="0" wp14:anchorId="28FC6A01" wp14:editId="767B7D54">
-            <wp:extent cx="5287113" cy="1914792"/>
-            <wp:effectExtent l="0" t="0" r="8890" b="9525"/>
-            <wp:docPr id="21" name="Picture 21" descr="Text&#10;&#10;Description automatically generated"/>
+          <wp:inline distT="0" distB="0" distL="0" distR="0" wp14:anchorId="0B0C94E5" wp14:editId="7CB8D208">
+            <wp:extent cx="4401164" cy="1524213"/>
+            <wp:effectExtent l="0" t="0" r="0" b="0"/>
+            <wp:docPr id="30" name="Picture 30" descr="Text&#10;&#10;Description automatically generated"/>
             <wp:cNvGraphicFramePr>
               <a:graphicFrameLocks xmlns:a="http://schemas.openxmlformats.org/drawingml/2006/main" noChangeAspect="1"/>
             </wp:cNvGraphicFramePr>
@@ -1851,7 +1843,7 @@
               <a:graphicData uri="http://schemas.openxmlformats.org/drawingml/2006/picture">
                 <pic:pic xmlns:pic="http://schemas.openxmlformats.org/drawingml/2006/picture">
                   <pic:nvPicPr>
-                    <pic:cNvPr id="21" name="Picture 21" descr="Text&#10;&#10;Description automatically generated"/>
+                    <pic:cNvPr id="30" name="Picture 30" descr="Text&#10;&#10;Description automatically generated"/>
                     <pic:cNvPicPr/>
                   </pic:nvPicPr>
                   <pic:blipFill>
@@ -1863,7 +1855,7 @@
                   <pic:spPr>
                     <a:xfrm>
                       <a:off x="0" y="0"/>
-                      <a:ext cx="5287113" cy="1914792"/>
+                      <a:ext cx="4401164" cy="1524213"/>
                     </a:xfrm>
                     <a:prstGeom prst="rect">
                       <a:avLst/>
@@ -1888,11 +1880,12 @@
           <w:b/>
           <w:szCs w:val="24"/>
         </w:rPr>
+        <w:lastRenderedPageBreak/>
         <w:drawing>
-          <wp:inline distT="0" distB="0" distL="0" distR="0" wp14:anchorId="69B3D812" wp14:editId="33751859">
-            <wp:extent cx="4372585" cy="2438740"/>
-            <wp:effectExtent l="0" t="0" r="9525" b="0"/>
-            <wp:docPr id="22" name="Picture 22" descr="Text&#10;&#10;Description automatically generated"/>
+          <wp:inline distT="0" distB="0" distL="0" distR="0" wp14:anchorId="557B9633" wp14:editId="013DFEEB">
+            <wp:extent cx="4553585" cy="1438476"/>
+            <wp:effectExtent l="0" t="0" r="0" b="9525"/>
+            <wp:docPr id="31" name="Picture 31" descr="Text&#10;&#10;Description automatically generated"/>
             <wp:cNvGraphicFramePr>
               <a:graphicFrameLocks xmlns:a="http://schemas.openxmlformats.org/drawingml/2006/main" noChangeAspect="1"/>
             </wp:cNvGraphicFramePr>
@@ -1900,7 +1893,7 @@
               <a:graphicData uri="http://schemas.openxmlformats.org/drawingml/2006/picture">
                 <pic:pic xmlns:pic="http://schemas.openxmlformats.org/drawingml/2006/picture">
                   <pic:nvPicPr>
-                    <pic:cNvPr id="22" name="Picture 22" descr="Text&#10;&#10;Description automatically generated"/>
+                    <pic:cNvPr id="31" name="Picture 31" descr="Text&#10;&#10;Description automatically generated"/>
                     <pic:cNvPicPr/>
                   </pic:nvPicPr>
                   <pic:blipFill>
@@ -1912,7 +1905,7 @@
                   <pic:spPr>
                     <a:xfrm>
                       <a:off x="0" y="0"/>
-                      <a:ext cx="4372585" cy="2438740"/>
+                      <a:ext cx="4553585" cy="1438476"/>
                     </a:xfrm>
                     <a:prstGeom prst="rect">
                       <a:avLst/>
@@ -1938,10 +1931,10 @@
           <w:szCs w:val="24"/>
         </w:rPr>
         <w:drawing>
-          <wp:inline distT="0" distB="0" distL="0" distR="0" wp14:anchorId="58F1B2EB" wp14:editId="4B69C6E6">
-            <wp:extent cx="4858428" cy="3439005"/>
-            <wp:effectExtent l="0" t="0" r="0" b="9525"/>
-            <wp:docPr id="23" name="Picture 23" descr="Text&#10;&#10;Description automatically generated"/>
+          <wp:inline distT="0" distB="0" distL="0" distR="0" wp14:anchorId="5C60BEEE" wp14:editId="0689A1AE">
+            <wp:extent cx="5229955" cy="2667372"/>
+            <wp:effectExtent l="0" t="0" r="8890" b="0"/>
+            <wp:docPr id="32" name="Picture 32" descr="Text&#10;&#10;Description automatically generated"/>
             <wp:cNvGraphicFramePr>
               <a:graphicFrameLocks xmlns:a="http://schemas.openxmlformats.org/drawingml/2006/main" noChangeAspect="1"/>
             </wp:cNvGraphicFramePr>
@@ -1949,7 +1942,7 @@
               <a:graphicData uri="http://schemas.openxmlformats.org/drawingml/2006/picture">
                 <pic:pic xmlns:pic="http://schemas.openxmlformats.org/drawingml/2006/picture">
                   <pic:nvPicPr>
-                    <pic:cNvPr id="23" name="Picture 23" descr="Text&#10;&#10;Description automatically generated"/>
+                    <pic:cNvPr id="32" name="Picture 32" descr="Text&#10;&#10;Description automatically generated"/>
                     <pic:cNvPicPr/>
                   </pic:nvPicPr>
                   <pic:blipFill>
@@ -1961,7 +1954,7 @@
                   <pic:spPr>
                     <a:xfrm>
                       <a:off x="0" y="0"/>
-                      <a:ext cx="4858428" cy="3439005"/>
+                      <a:ext cx="5229955" cy="2667372"/>
                     </a:xfrm>
                     <a:prstGeom prst="rect">
                       <a:avLst/>
@@ -1986,12 +1979,11 @@
           <w:b/>
           <w:szCs w:val="24"/>
         </w:rPr>
-        <w:lastRenderedPageBreak/>
         <w:drawing>
-          <wp:inline distT="0" distB="0" distL="0" distR="0" wp14:anchorId="26503C6A" wp14:editId="42658E2F">
-            <wp:extent cx="5943600" cy="5389880"/>
-            <wp:effectExtent l="0" t="0" r="0" b="1270"/>
-            <wp:docPr id="24" name="Picture 24" descr="Text&#10;&#10;Description automatically generated"/>
+          <wp:inline distT="0" distB="0" distL="0" distR="0" wp14:anchorId="158D6A96" wp14:editId="6D3EAAA5">
+            <wp:extent cx="5087060" cy="3762900"/>
+            <wp:effectExtent l="0" t="0" r="0" b="9525"/>
+            <wp:docPr id="33" name="Picture 33" descr="Text&#10;&#10;Description automatically generated"/>
             <wp:cNvGraphicFramePr>
               <a:graphicFrameLocks xmlns:a="http://schemas.openxmlformats.org/drawingml/2006/main" noChangeAspect="1"/>
             </wp:cNvGraphicFramePr>
@@ -1999,7 +1991,7 @@
               <a:graphicData uri="http://schemas.openxmlformats.org/drawingml/2006/picture">
                 <pic:pic xmlns:pic="http://schemas.openxmlformats.org/drawingml/2006/picture">
                   <pic:nvPicPr>
-                    <pic:cNvPr id="24" name="Picture 24" descr="Text&#10;&#10;Description automatically generated"/>
+                    <pic:cNvPr id="33" name="Picture 33" descr="Text&#10;&#10;Description automatically generated"/>
                     <pic:cNvPicPr/>
                   </pic:nvPicPr>
                   <pic:blipFill>
@@ -2011,7 +2003,7 @@
                   <pic:spPr>
                     <a:xfrm>
                       <a:off x="0" y="0"/>
-                      <a:ext cx="5943600" cy="5389880"/>
+                      <a:ext cx="5087060" cy="3762900"/>
                     </a:xfrm>
                     <a:prstGeom prst="rect">
                       <a:avLst/>
@@ -2038,10 +2030,10 @@
         </w:rPr>
         <w:lastRenderedPageBreak/>
         <w:drawing>
-          <wp:inline distT="0" distB="0" distL="0" distR="0" wp14:anchorId="05442FB2" wp14:editId="1BB0B204">
-            <wp:extent cx="5943600" cy="3819525"/>
-            <wp:effectExtent l="0" t="0" r="0" b="9525"/>
-            <wp:docPr id="25" name="Picture 25" descr="Text&#10;&#10;Description automatically generated"/>
+          <wp:inline distT="0" distB="0" distL="0" distR="0" wp14:anchorId="5203240D" wp14:editId="2F70F112">
+            <wp:extent cx="5943600" cy="4986020"/>
+            <wp:effectExtent l="0" t="0" r="0" b="5080"/>
+            <wp:docPr id="34" name="Picture 34" descr="Text&#10;&#10;Description automatically generated"/>
             <wp:cNvGraphicFramePr>
               <a:graphicFrameLocks xmlns:a="http://schemas.openxmlformats.org/drawingml/2006/main" noChangeAspect="1"/>
             </wp:cNvGraphicFramePr>
@@ -2049,7 +2041,7 @@
               <a:graphicData uri="http://schemas.openxmlformats.org/drawingml/2006/picture">
                 <pic:pic xmlns:pic="http://schemas.openxmlformats.org/drawingml/2006/picture">
                   <pic:nvPicPr>
-                    <pic:cNvPr id="25" name="Picture 25" descr="Text&#10;&#10;Description automatically generated"/>
+                    <pic:cNvPr id="34" name="Picture 34" descr="Text&#10;&#10;Description automatically generated"/>
                     <pic:cNvPicPr/>
                   </pic:nvPicPr>
                   <pic:blipFill>
@@ -2061,7 +2053,7 @@
                   <pic:spPr>
                     <a:xfrm>
                       <a:off x="0" y="0"/>
-                      <a:ext cx="5943600" cy="3819525"/>
+                      <a:ext cx="5943600" cy="4986020"/>
                     </a:xfrm>
                     <a:prstGeom prst="rect">
                       <a:avLst/>
@@ -2086,11 +2078,12 @@
           <w:b/>
           <w:szCs w:val="24"/>
         </w:rPr>
+        <w:lastRenderedPageBreak/>
         <w:drawing>
-          <wp:inline distT="0" distB="0" distL="0" distR="0" wp14:anchorId="3BA364EB" wp14:editId="06634D16">
-            <wp:extent cx="4515480" cy="2362530"/>
-            <wp:effectExtent l="0" t="0" r="0" b="0"/>
-            <wp:docPr id="26" name="Picture 26" descr="Text&#10;&#10;Description automatically generated"/>
+          <wp:inline distT="0" distB="0" distL="0" distR="0" wp14:anchorId="1FDDD6CE" wp14:editId="1517D147">
+            <wp:extent cx="5943600" cy="4909820"/>
+            <wp:effectExtent l="0" t="0" r="0" b="5080"/>
+            <wp:docPr id="35" name="Picture 35" descr="Text&#10;&#10;Description automatically generated"/>
             <wp:cNvGraphicFramePr>
               <a:graphicFrameLocks xmlns:a="http://schemas.openxmlformats.org/drawingml/2006/main" noChangeAspect="1"/>
             </wp:cNvGraphicFramePr>
@@ -2098,7 +2091,7 @@
               <a:graphicData uri="http://schemas.openxmlformats.org/drawingml/2006/picture">
                 <pic:pic xmlns:pic="http://schemas.openxmlformats.org/drawingml/2006/picture">
                   <pic:nvPicPr>
-                    <pic:cNvPr id="26" name="Picture 26" descr="Text&#10;&#10;Description automatically generated"/>
+                    <pic:cNvPr id="35" name="Picture 35" descr="Text&#10;&#10;Description automatically generated"/>
                     <pic:cNvPicPr/>
                   </pic:nvPicPr>
                   <pic:blipFill>
@@ -2110,7 +2103,7 @@
                   <pic:spPr>
                     <a:xfrm>
                       <a:off x="0" y="0"/>
-                      <a:ext cx="4515480" cy="2362530"/>
+                      <a:ext cx="5943600" cy="4909820"/>
                     </a:xfrm>
                     <a:prstGeom prst="rect">
                       <a:avLst/>
@@ -2130,6 +2123,247 @@
           <w:szCs w:val="24"/>
         </w:rPr>
       </w:pPr>
+      <w:r>
+        <w:rPr>
+          <w:b/>
+          <w:szCs w:val="24"/>
+        </w:rPr>
+        <w:lastRenderedPageBreak/>
+        <w:drawing>
+          <wp:inline distT="0" distB="0" distL="0" distR="0" wp14:anchorId="26C4F638" wp14:editId="1701BA4A">
+            <wp:extent cx="5943600" cy="5582285"/>
+            <wp:effectExtent l="0" t="0" r="0" b="0"/>
+            <wp:docPr id="36" name="Picture 36" descr="Text&#10;&#10;Description automatically generated"/>
+            <wp:cNvGraphicFramePr>
+              <a:graphicFrameLocks xmlns:a="http://schemas.openxmlformats.org/drawingml/2006/main" noChangeAspect="1"/>
+            </wp:cNvGraphicFramePr>
+            <a:graphic xmlns:a="http://schemas.openxmlformats.org/drawingml/2006/main">
+              <a:graphicData uri="http://schemas.openxmlformats.org/drawingml/2006/picture">
+                <pic:pic xmlns:pic="http://schemas.openxmlformats.org/drawingml/2006/picture">
+                  <pic:nvPicPr>
+                    <pic:cNvPr id="36" name="Picture 36" descr="Text&#10;&#10;Description automatically generated"/>
+                    <pic:cNvPicPr/>
+                  </pic:nvPicPr>
+                  <pic:blipFill>
+                    <a:blip r:embed="rId25"/>
+                    <a:stretch>
+                      <a:fillRect/>
+                    </a:stretch>
+                  </pic:blipFill>
+                  <pic:spPr>
+                    <a:xfrm>
+                      <a:off x="0" y="0"/>
+                      <a:ext cx="5943600" cy="5582285"/>
+                    </a:xfrm>
+                    <a:prstGeom prst="rect">
+                      <a:avLst/>
+                    </a:prstGeom>
+                  </pic:spPr>
+                </pic:pic>
+              </a:graphicData>
+            </a:graphic>
+          </wp:inline>
+        </w:drawing>
+      </w:r>
+    </w:p>
+    <w:p>
+      <w:pPr>
+        <w:rPr>
+          <w:b/>
+          <w:szCs w:val="24"/>
+        </w:rPr>
+      </w:pPr>
+      <w:r>
+        <w:rPr>
+          <w:b/>
+          <w:szCs w:val="24"/>
+        </w:rPr>
+        <w:lastRenderedPageBreak/>
+        <w:drawing>
+          <wp:inline distT="0" distB="0" distL="0" distR="0" wp14:anchorId="59190ABF" wp14:editId="30BE17C8">
+            <wp:extent cx="5563376" cy="5763429"/>
+            <wp:effectExtent l="0" t="0" r="0" b="8890"/>
+            <wp:docPr id="37" name="Picture 37" descr="Text&#10;&#10;Description automatically generated"/>
+            <wp:cNvGraphicFramePr>
+              <a:graphicFrameLocks xmlns:a="http://schemas.openxmlformats.org/drawingml/2006/main" noChangeAspect="1"/>
+            </wp:cNvGraphicFramePr>
+            <a:graphic xmlns:a="http://schemas.openxmlformats.org/drawingml/2006/main">
+              <a:graphicData uri="http://schemas.openxmlformats.org/drawingml/2006/picture">
+                <pic:pic xmlns:pic="http://schemas.openxmlformats.org/drawingml/2006/picture">
+                  <pic:nvPicPr>
+                    <pic:cNvPr id="37" name="Picture 37" descr="Text&#10;&#10;Description automatically generated"/>
+                    <pic:cNvPicPr/>
+                  </pic:nvPicPr>
+                  <pic:blipFill>
+                    <a:blip r:embed="rId26"/>
+                    <a:stretch>
+                      <a:fillRect/>
+                    </a:stretch>
+                  </pic:blipFill>
+                  <pic:spPr>
+                    <a:xfrm>
+                      <a:off x="0" y="0"/>
+                      <a:ext cx="5563376" cy="5763429"/>
+                    </a:xfrm>
+                    <a:prstGeom prst="rect">
+                      <a:avLst/>
+                    </a:prstGeom>
+                  </pic:spPr>
+                </pic:pic>
+              </a:graphicData>
+            </a:graphic>
+          </wp:inline>
+        </w:drawing>
+      </w:r>
+    </w:p>
+    <w:p>
+      <w:pPr>
+        <w:rPr>
+          <w:b/>
+          <w:szCs w:val="24"/>
+        </w:rPr>
+      </w:pPr>
+      <w:r>
+        <w:rPr>
+          <w:b/>
+          <w:szCs w:val="24"/>
+        </w:rPr>
+        <w:lastRenderedPageBreak/>
+        <w:drawing>
+          <wp:inline distT="0" distB="0" distL="0" distR="0" wp14:anchorId="20E470D2" wp14:editId="585CD4EA">
+            <wp:extent cx="5943600" cy="4956810"/>
+            <wp:effectExtent l="0" t="0" r="0" b="0"/>
+            <wp:docPr id="38" name="Picture 38" descr="Text&#10;&#10;Description automatically generated"/>
+            <wp:cNvGraphicFramePr>
+              <a:graphicFrameLocks xmlns:a="http://schemas.openxmlformats.org/drawingml/2006/main" noChangeAspect="1"/>
+            </wp:cNvGraphicFramePr>
+            <a:graphic xmlns:a="http://schemas.openxmlformats.org/drawingml/2006/main">
+              <a:graphicData uri="http://schemas.openxmlformats.org/drawingml/2006/picture">
+                <pic:pic xmlns:pic="http://schemas.openxmlformats.org/drawingml/2006/picture">
+                  <pic:nvPicPr>
+                    <pic:cNvPr id="38" name="Picture 38" descr="Text&#10;&#10;Description automatically generated"/>
+                    <pic:cNvPicPr/>
+                  </pic:nvPicPr>
+                  <pic:blipFill>
+                    <a:blip r:embed="rId27"/>
+                    <a:stretch>
+                      <a:fillRect/>
+                    </a:stretch>
+                  </pic:blipFill>
+                  <pic:spPr>
+                    <a:xfrm>
+                      <a:off x="0" y="0"/>
+                      <a:ext cx="5943600" cy="4956810"/>
+                    </a:xfrm>
+                    <a:prstGeom prst="rect">
+                      <a:avLst/>
+                    </a:prstGeom>
+                  </pic:spPr>
+                </pic:pic>
+              </a:graphicData>
+            </a:graphic>
+          </wp:inline>
+        </w:drawing>
+      </w:r>
+    </w:p>
+    <w:p>
+      <w:pPr>
+        <w:rPr>
+          <w:b/>
+          <w:szCs w:val="24"/>
+        </w:rPr>
+      </w:pPr>
+      <w:r>
+        <w:rPr>
+          <w:b/>
+          <w:szCs w:val="24"/>
+        </w:rPr>
+        <w:drawing>
+          <wp:inline distT="0" distB="0" distL="0" distR="0" wp14:anchorId="73DC214C" wp14:editId="5EF6466F">
+            <wp:extent cx="4382112" cy="2981741"/>
+            <wp:effectExtent l="0" t="0" r="0" b="9525"/>
+            <wp:docPr id="39" name="Picture 39" descr="Text&#10;&#10;Description automatically generated"/>
+            <wp:cNvGraphicFramePr>
+              <a:graphicFrameLocks xmlns:a="http://schemas.openxmlformats.org/drawingml/2006/main" noChangeAspect="1"/>
+            </wp:cNvGraphicFramePr>
+            <a:graphic xmlns:a="http://schemas.openxmlformats.org/drawingml/2006/main">
+              <a:graphicData uri="http://schemas.openxmlformats.org/drawingml/2006/picture">
+                <pic:pic xmlns:pic="http://schemas.openxmlformats.org/drawingml/2006/picture">
+                  <pic:nvPicPr>
+                    <pic:cNvPr id="39" name="Picture 39" descr="Text&#10;&#10;Description automatically generated"/>
+                    <pic:cNvPicPr/>
+                  </pic:nvPicPr>
+                  <pic:blipFill>
+                    <a:blip r:embed="rId28"/>
+                    <a:stretch>
+                      <a:fillRect/>
+                    </a:stretch>
+                  </pic:blipFill>
+                  <pic:spPr>
+                    <a:xfrm>
+                      <a:off x="0" y="0"/>
+                      <a:ext cx="4382112" cy="2981741"/>
+                    </a:xfrm>
+                    <a:prstGeom prst="rect">
+                      <a:avLst/>
+                    </a:prstGeom>
+                  </pic:spPr>
+                </pic:pic>
+              </a:graphicData>
+            </a:graphic>
+          </wp:inline>
+        </w:drawing>
+      </w:r>
+    </w:p>
+    <w:p>
+      <w:pPr>
+        <w:rPr>
+          <w:b/>
+          <w:szCs w:val="24"/>
+        </w:rPr>
+      </w:pPr>
+      <w:r>
+        <w:rPr>
+          <w:b/>
+          <w:szCs w:val="24"/>
+        </w:rPr>
+        <w:lastRenderedPageBreak/>
+        <w:drawing>
+          <wp:inline distT="0" distB="0" distL="0" distR="0" wp14:anchorId="247BFDBD" wp14:editId="43C2011E">
+            <wp:extent cx="4010585" cy="3172268"/>
+            <wp:effectExtent l="0" t="0" r="9525" b="9525"/>
+            <wp:docPr id="40" name="Picture 40" descr="Text&#10;&#10;Description automatically generated"/>
+            <wp:cNvGraphicFramePr>
+              <a:graphicFrameLocks xmlns:a="http://schemas.openxmlformats.org/drawingml/2006/main" noChangeAspect="1"/>
+            </wp:cNvGraphicFramePr>
+            <a:graphic xmlns:a="http://schemas.openxmlformats.org/drawingml/2006/main">
+              <a:graphicData uri="http://schemas.openxmlformats.org/drawingml/2006/picture">
+                <pic:pic xmlns:pic="http://schemas.openxmlformats.org/drawingml/2006/picture">
+                  <pic:nvPicPr>
+                    <pic:cNvPr id="40" name="Picture 40" descr="Text&#10;&#10;Description automatically generated"/>
+                    <pic:cNvPicPr/>
+                  </pic:nvPicPr>
+                  <pic:blipFill>
+                    <a:blip r:embed="rId29"/>
+                    <a:stretch>
+                      <a:fillRect/>
+                    </a:stretch>
+                  </pic:blipFill>
+                  <pic:spPr>
+                    <a:xfrm>
+                      <a:off x="0" y="0"/>
+                      <a:ext cx="4010585" cy="3172268"/>
+                    </a:xfrm>
+                    <a:prstGeom prst="rect">
+                      <a:avLst/>
+                    </a:prstGeom>
+                  </pic:spPr>
+                </pic:pic>
+              </a:graphicData>
+            </a:graphic>
+          </wp:inline>
+        </w:drawing>
+      </w:r>
     </w:p>
     <w:p>
       <w:pPr>
@@ -2161,7 +2395,7 @@
           <w:szCs w:val="24"/>
         </w:rPr>
       </w:pPr>
-      <w:hyperlink r:id="rId25" w:history="1">
+      <w:hyperlink r:id="rId30" w:history="1">
         <w:r>
           <w:rPr>
             <w:rStyle w:val="Hyperlink"/>
@@ -2181,12 +2415,12 @@
       </w:pPr>
     </w:p>
     <w:sectPr>
-      <w:headerReference w:type="even" r:id="rId26"/>
-      <w:headerReference w:type="default" r:id="rId27"/>
-      <w:footerReference w:type="even" r:id="rId28"/>
-      <w:footerReference w:type="default" r:id="rId29"/>
-      <w:headerReference w:type="first" r:id="rId30"/>
-      <w:footerReference w:type="first" r:id="rId31"/>
+      <w:headerReference w:type="even" r:id="rId31"/>
+      <w:headerReference w:type="default" r:id="rId32"/>
+      <w:footerReference w:type="even" r:id="rId33"/>
+      <w:footerReference w:type="default" r:id="rId34"/>
+      <w:headerReference w:type="first" r:id="rId35"/>
+      <w:footerReference w:type="first" r:id="rId36"/>
       <w:pgSz w:w="12240" w:h="15840"/>
       <w:pgMar w:top="1440" w:right="1440" w:bottom="1440" w:left="1440" w:header="720" w:footer="720" w:gutter="0"/>
       <w:cols w:space="720"/>

</xml_diff>